<commit_message>
Changed the title of Zeid's papers.
Former-commit-id: 05ee12fdcfc5e43fbf622b64001ebd3a30dea68a
</commit_message>
<xml_diff>
--- a/Documents/Papers/Journal/Robotics-and-Computer-Integrated-Manufacturing/Overview Article/Abstracts.docx
+++ b/Documents/Papers/Journal/Robotics-and-Computer-Integrated-Manufacturing/Overview Article/Abstracts.docx
@@ -497,21 +497,20 @@
         </w:numPr>
         <w:rPr>
           <w:rFonts w:ascii="Times New Roman" w:hAnsi="Times New Roman"/>
-          <w:b/>
-          <w:bCs/>
-          <w:sz w:val="20"/>
-          <w:szCs w:val="20"/>
-        </w:rPr>
-      </w:pPr>
-      <w:r>
-        <w:rPr>
-          <w:rFonts w:ascii="Times New Roman" w:hAnsi="Times New Roman"/>
-          <w:b/>
-          <w:bCs/>
-          <w:sz w:val="20"/>
-          <w:szCs w:val="20"/>
-        </w:rPr>
-        <w:t>Towards Robust Assembly with Knowledge Representation for</w:t>
+          <w:bCs/>
+          <w:sz w:val="20"/>
+          <w:szCs w:val="20"/>
+        </w:rPr>
+      </w:pPr>
+      <w:r>
+        <w:rPr>
+          <w:rFonts w:ascii="Times New Roman" w:hAnsi="Times New Roman"/>
+          <w:b/>
+          <w:bCs/>
+          <w:sz w:val="20"/>
+          <w:szCs w:val="20"/>
+        </w:rPr>
+        <w:t>Towards Robust Assembly with Knowledge Representation for the Planning Domain Definition Language (PDDL)</w:t>
       </w:r>
       <w:r>
         <w:rPr>
@@ -531,9 +530,20 @@
           <w:sz w:val="20"/>
           <w:szCs w:val="20"/>
         </w:rPr>
-        <w:t>PDDL (Kootbally)</w:t>
-      </w:r>
-    </w:p>
+        <w:t xml:space="preserve"> </w:t>
+      </w:r>
+      <w:bookmarkStart w:id="0" w:name="_GoBack"/>
+      <w:r>
+        <w:rPr>
+          <w:rFonts w:ascii="Times New Roman" w:hAnsi="Times New Roman"/>
+          <w:bCs/>
+          <w:sz w:val="20"/>
+          <w:szCs w:val="20"/>
+        </w:rPr>
+        <w:t>(Kootbally)</w:t>
+      </w:r>
+    </w:p>
+    <w:bookmarkEnd w:id="0"/>
     <w:p>
       <w:pPr>
         <w:rPr>
@@ -1024,17 +1034,8 @@
           <w:sz w:val="20"/>
           <w:szCs w:val="20"/>
         </w:rPr>
-        <w:t>In this paper are presented the efforts and methods us</w:t>
-      </w:r>
-      <w:bookmarkStart w:id="0" w:name="_GoBack"/>
-      <w:bookmarkEnd w:id="0"/>
-      <w:r>
-        <w:rPr>
-          <w:rFonts w:ascii="Times New Roman" w:hAnsi="Times New Roman"/>
-          <w:sz w:val="20"/>
-          <w:szCs w:val="20"/>
-        </w:rPr>
-        <w:t xml:space="preserve">ed in the past years to represent knowledge in the biomedical field, to obtain a conceptual model of the Ontology for Robotic </w:t>
+        <w:lastRenderedPageBreak/>
+        <w:t xml:space="preserve">In this paper are presented the efforts and methods used in the past years to represent knowledge in the biomedical field, to obtain a conceptual model of the Ontology for Robotic </w:t>
       </w:r>
       <w:proofErr w:type="spellStart"/>
       <w:r>
@@ -1052,16 +1053,7 @@
           <w:sz w:val="20"/>
           <w:szCs w:val="20"/>
         </w:rPr>
-        <w:t xml:space="preserve"> Surgery (OROSU). This model is </w:t>
-      </w:r>
-      <w:r>
-        <w:rPr>
-          <w:rFonts w:ascii="Times New Roman" w:hAnsi="Times New Roman"/>
-          <w:sz w:val="20"/>
-          <w:szCs w:val="20"/>
-        </w:rPr>
-        <w:lastRenderedPageBreak/>
-        <w:t>proposed in this paper to represent the knowledge to be used, in a machine readable format, during surgeries. Since ontologies in the biomedical filed are relatively mature and have been widely used, this is a perfect field to show the interest of using ontologies to represent robotic knowledge and its use, directly with humans (surgeons, nurses, technicians, and so on). From the biomedical ontologies that already exist, is defined the conceptual model of OROSU. Methods for merging the base ontologies to obtain the OROSU ontology are discussed, while the developed framework is presented. Results on tasks definitions and reasoning using the ontology showed its validity, when applied to Robotic surgical procedures, within Hip Surgery.</w:t>
+        <w:t xml:space="preserve"> Surgery (OROSU). This model is proposed in this paper to represent the knowledge to be used, in a machine readable format, during surgeries. Since ontologies in the biomedical filed are relatively mature and have been widely used, this is a perfect field to show the interest of using ontologies to represent robotic knowledge and its use, directly with humans (surgeons, nurses, technicians, and so on). From the biomedical ontologies that already exist, is defined the conceptual model of OROSU. Methods for merging the base ontologies to obtain the OROSU ontology are discussed, while the developed framework is presented. Results on tasks definitions and reasoning using the ontology showed its validity, when applied to Robotic surgical procedures, within Hip Surgery.</w:t>
       </w:r>
     </w:p>
     <w:p>

</xml_diff>